<commit_message>
Added the paying participants file with 1 participant
</commit_message>
<xml_diff>
--- a/Announcement.docx
+++ b/Announcement.docx
@@ -285,14 +285,7 @@
                                 <w:color w:val="000000" w:themeColor="text1"/>
                                 <w:lang w:val="fr-FR"/>
                               </w:rPr>
-                              <w:t>Représentation</w:t>
-                            </w:r>
-                            <w:r>
-                              <w:rPr>
-                                <w:color w:val="000000" w:themeColor="text1"/>
-                                <w:lang w:val="fr-FR"/>
-                              </w:rPr>
-                              <w:t xml:space="preserve"> du Cameroun </w:t>
+                              <w:t xml:space="preserve">Représentation du Cameroun </w:t>
                             </w:r>
                             <w:r>
                               <w:rPr>
@@ -498,7 +491,19 @@
         <w:rPr>
           <w:rFonts w:cs="Times New Roman"/>
         </w:rPr>
-        <w:t xml:space="preserve">The Student’s Committee is launching a chess tournament for students of AICS and IFTIC-SUP to participate in. </w:t>
+        <w:t>The Student’s Committee is launching a chess tournament for students of AICS</w:t>
+      </w:r>
+      <w:r>
+        <w:rPr>
+          <w:rFonts w:cs="Times New Roman"/>
+        </w:rPr>
+        <w:t xml:space="preserve"> Cameroon</w:t>
+      </w:r>
+      <w:r>
+        <w:rPr>
+          <w:rFonts w:cs="Times New Roman"/>
+        </w:rPr>
+        <w:t xml:space="preserve"> and IFTIC-SUP to participate in. </w:t>
       </w:r>
     </w:p>
     <w:p>
@@ -539,7 +544,25 @@
         <w:rPr>
           <w:rFonts w:cs="Times New Roman"/>
         </w:rPr>
-        <w:t xml:space="preserve"> of April. Participation fee for each participant is 300 FCFA</w:t>
+        <w:t xml:space="preserve"> of April.</w:t>
+      </w:r>
+      <w:r>
+        <w:rPr>
+          <w:rFonts w:cs="Times New Roman"/>
+        </w:rPr>
+        <w:t xml:space="preserve"> The different matches will be played in the open-air hall by the canteen during break and after school.</w:t>
+      </w:r>
+      <w:r>
+        <w:rPr>
+          <w:rFonts w:cs="Times New Roman"/>
+        </w:rPr>
+        <w:t xml:space="preserve"> The p</w:t>
+      </w:r>
+      <w:r>
+        <w:rPr>
+          <w:rFonts w:cs="Times New Roman"/>
+        </w:rPr>
+        <w:t>articipation fee is 300 FCFA</w:t>
       </w:r>
       <w:r>
         <w:rPr>
@@ -557,13 +580,7 @@
         <w:rPr>
           <w:rFonts w:cs="Times New Roman"/>
         </w:rPr>
-        <w:t xml:space="preserve"> T</w:t>
-      </w:r>
-      <w:r>
-        <w:rPr>
-          <w:rFonts w:cs="Times New Roman"/>
-        </w:rPr>
-        <w:t>he deadline for payment of the fee is Friday the 25</w:t>
+        <w:t xml:space="preserve"> The deadline for payment of the fee is Friday the 25</w:t>
       </w:r>
       <w:r>
         <w:rPr>
@@ -576,7 +593,59 @@
         <w:rPr>
           <w:rFonts w:cs="Times New Roman"/>
         </w:rPr>
-        <w:t xml:space="preserve"> March 2022</w:t>
+        <w:t xml:space="preserve"> March 2022.</w:t>
+      </w:r>
+      <w:r>
+        <w:rPr>
+          <w:rFonts w:cs="Times New Roman"/>
+        </w:rPr>
+        <w:t xml:space="preserve"> </w:t>
+      </w:r>
+      <w:r>
+        <w:rPr>
+          <w:rFonts w:cs="Times New Roman"/>
+        </w:rPr>
+        <w:t xml:space="preserve">The participation fees will be payed to </w:t>
+      </w:r>
+      <w:proofErr w:type="spellStart"/>
+      <w:r>
+        <w:rPr>
+          <w:rFonts w:cs="Times New Roman"/>
+        </w:rPr>
+        <w:t>Nguh</w:t>
+      </w:r>
+      <w:proofErr w:type="spellEnd"/>
+      <w:r>
+        <w:rPr>
+          <w:rFonts w:cs="Times New Roman"/>
+        </w:rPr>
+        <w:t xml:space="preserve"> Prince Suh in SE3 or through</w:t>
+      </w:r>
+      <w:r>
+        <w:rPr>
+          <w:rFonts w:cs="Times New Roman"/>
+        </w:rPr>
+        <w:t xml:space="preserve"> 653540703</w:t>
+      </w:r>
+      <w:r>
+        <w:rPr>
+          <w:rFonts w:cs="Times New Roman"/>
+        </w:rPr>
+        <w:t xml:space="preserve"> (MTN </w:t>
+      </w:r>
+      <w:proofErr w:type="spellStart"/>
+      <w:r>
+        <w:rPr>
+          <w:rFonts w:cs="Times New Roman"/>
+        </w:rPr>
+        <w:t>Momo</w:t>
+      </w:r>
+      <w:proofErr w:type="spellEnd"/>
+      <w:r>
+        <w:rPr>
+          <w:rFonts w:cs="Times New Roman"/>
+        </w:rPr>
+        <w:t>)</w:t>
       </w:r>
       <w:r>
         <w:rPr>
@@ -588,39 +657,25 @@
         <w:rPr>
           <w:rFonts w:cs="Times New Roman"/>
         </w:rPr>
-        <w:t xml:space="preserve"> </w:t>
-      </w:r>
-      <w:r>
-        <w:rPr>
-          <w:rFonts w:cs="Times New Roman"/>
-        </w:rPr>
-        <w:t xml:space="preserve">The participation fees will be payed to </w:t>
-      </w:r>
-      <w:proofErr w:type="spellStart"/>
-      <w:r>
-        <w:rPr>
-          <w:rFonts w:cs="Times New Roman"/>
-        </w:rPr>
-        <w:t>Nguh</w:t>
-      </w:r>
-      <w:proofErr w:type="spellEnd"/>
-      <w:r>
-        <w:rPr>
-          <w:rFonts w:cs="Times New Roman"/>
-        </w:rPr>
-        <w:t xml:space="preserve"> Prince Suh in SE3 or through</w:t>
-      </w:r>
-      <w:r>
-        <w:rPr>
-          <w:rFonts w:cs="Times New Roman"/>
-        </w:rPr>
-        <w:t xml:space="preserve"> 653540703</w:t>
-      </w:r>
-      <w:r>
-        <w:rPr>
-          <w:rFonts w:cs="Times New Roman"/>
-        </w:rPr>
-        <w:t>.</w:t>
+        <w:t xml:space="preserve"> Links to our </w:t>
+      </w:r>
+      <w:r>
+        <w:rPr>
+          <w:rFonts w:cs="Times New Roman"/>
+        </w:rPr>
+        <w:t xml:space="preserve">website, </w:t>
+      </w:r>
+      <w:r>
+        <w:rPr>
+          <w:rFonts w:cs="Times New Roman"/>
+        </w:rPr>
+        <w:t>Telegram and WhatsApp groups will be sent to your respective class groups for those interested in participating to join and st</w:t>
+      </w:r>
+      <w:r>
+        <w:rPr>
+          <w:rFonts w:cs="Times New Roman"/>
+        </w:rPr>
+        <w:t xml:space="preserve">ay updated. </w:t>
       </w:r>
     </w:p>
     <w:p>
@@ -675,6 +730,7 @@
     </w:p>
     <w:p>
       <w:pPr>
+        <w:spacing w:line="360" w:lineRule="auto"/>
         <w:rPr>
           <w:rFonts w:cs="Times New Roman"/>
         </w:rPr>
@@ -1145,6 +1201,7 @@
           <w:b/>
           <w:sz w:val="48"/>
           <w:u w:val="single"/>
+          <w:lang w:val="fr-FR"/>
         </w:rPr>
       </w:pPr>
       <w:r>
@@ -1152,6 +1209,7 @@
           <w:b/>
           <w:sz w:val="36"/>
           <w:u w:val="single"/>
+          <w:lang w:val="fr-FR"/>
         </w:rPr>
         <w:t>COMMUNIQUE</w:t>
       </w:r>
@@ -1165,36 +1223,36 @@
           <w:lang w:val="fr-FR"/>
         </w:rPr>
       </w:pPr>
+      <w:r>
+        <w:rPr>
+          <w:rFonts w:cs="Times New Roman"/>
+          <w:lang w:val="fr-FR"/>
+        </w:rPr>
+        <w:t>Le Comité des étudiants lance un tournoi d'échecs auquel les étudiants de l'</w:t>
+      </w:r>
+      <w:r>
+        <w:rPr>
+          <w:rFonts w:cs="Times New Roman"/>
+          <w:lang w:val="fr-FR"/>
+        </w:rPr>
+        <w:t>IAI</w:t>
+      </w:r>
+      <w:r>
+        <w:rPr>
+          <w:rFonts w:cs="Times New Roman"/>
+          <w:lang w:val="fr-FR"/>
+        </w:rPr>
+        <w:t xml:space="preserve"> Cameroun</w:t>
+      </w:r>
+      <w:r>
+        <w:rPr>
+          <w:rFonts w:cs="Times New Roman"/>
+          <w:lang w:val="fr-FR"/>
+        </w:rPr>
+        <w:t xml:space="preserve"> et de l'IFTIC-SUP peuvent participer.</w:t>
+      </w:r>
       <w:bookmarkStart w:id="0" w:name="_GoBack"/>
       <w:bookmarkEnd w:id="0"/>
-      <w:r>
-        <w:rPr>
-          <w:rFonts w:cs="Times New Roman"/>
-          <w:lang w:val="fr-FR"/>
-        </w:rPr>
-        <w:t>Le Comité des étudiants lance un tournoi d'échecs auquel les étudiants de l'</w:t>
-      </w:r>
-      <w:r>
-        <w:rPr>
-          <w:rFonts w:cs="Times New Roman"/>
-          <w:lang w:val="fr-FR"/>
-        </w:rPr>
-        <w:t>IAI</w:t>
-      </w:r>
-      <w:r>
-        <w:rPr>
-          <w:rFonts w:cs="Times New Roman"/>
-          <w:lang w:val="fr-FR"/>
-        </w:rPr>
-        <w:t xml:space="preserve"> et de l'IFTIC-SUP peuvent participer.</w:t>
-      </w:r>
-      <w:r>
-        <w:rPr>
-          <w:rFonts w:cs="Times New Roman"/>
-          <w:lang w:val="fr-FR"/>
-        </w:rPr>
-        <w:t xml:space="preserve"> </w:t>
-      </w:r>
     </w:p>
     <w:p>
       <w:pPr>
@@ -1210,7 +1268,98 @@
           <w:rFonts w:cs="Times New Roman"/>
           <w:lang w:val="fr-FR"/>
         </w:rPr>
-        <w:t xml:space="preserve">Le tournoi débutera le lundi 4 avril 2022 et se terminera le vendredi 22 avril. Les frais de participation pour chaque participant sont de 300 FCFA en espèces ou 350 FCFA via MTN Mobile Money et nous acceptons un maximum de 64 participants. La date limite de paiement des frais est le vendredi 25 mars 2022. Les frais de participation seront payés à </w:t>
+        <w:t xml:space="preserve">Le tournoi débutera </w:t>
+      </w:r>
+      <w:r>
+        <w:rPr>
+          <w:rFonts w:cs="Times New Roman"/>
+          <w:lang w:val="fr-FR"/>
+        </w:rPr>
+        <w:t>lundi</w:t>
+      </w:r>
+      <w:r>
+        <w:rPr>
+          <w:rFonts w:cs="Times New Roman"/>
+          <w:lang w:val="fr-FR"/>
+        </w:rPr>
+        <w:t xml:space="preserve"> le</w:t>
+      </w:r>
+      <w:r>
+        <w:rPr>
+          <w:rFonts w:cs="Times New Roman"/>
+          <w:lang w:val="fr-FR"/>
+        </w:rPr>
+        <w:t xml:space="preserve"> </w:t>
+      </w:r>
+      <w:r>
+        <w:rPr>
+          <w:rFonts w:cs="Times New Roman"/>
+          <w:lang w:val="fr-FR"/>
+        </w:rPr>
+        <w:t xml:space="preserve">4 avril 2022 et se terminera </w:t>
+      </w:r>
+      <w:r>
+        <w:rPr>
+          <w:rFonts w:cs="Times New Roman"/>
+          <w:lang w:val="fr-FR"/>
+        </w:rPr>
+        <w:t xml:space="preserve">vendredi </w:t>
+      </w:r>
+      <w:r>
+        <w:rPr>
+          <w:rFonts w:cs="Times New Roman"/>
+          <w:lang w:val="fr-FR"/>
+        </w:rPr>
+        <w:t xml:space="preserve">le </w:t>
+      </w:r>
+      <w:r>
+        <w:rPr>
+          <w:rFonts w:cs="Times New Roman"/>
+          <w:lang w:val="fr-FR"/>
+        </w:rPr>
+        <w:t xml:space="preserve">22 avril. Les différents matchs se joueront </w:t>
+      </w:r>
+      <w:r>
+        <w:rPr>
+          <w:rFonts w:cs="Times New Roman"/>
+          <w:lang w:val="fr-FR"/>
+        </w:rPr>
+        <w:t>au préau</w:t>
+      </w:r>
+      <w:r>
+        <w:rPr>
+          <w:rFonts w:cs="Times New Roman"/>
+          <w:lang w:val="fr-FR"/>
+        </w:rPr>
+        <w:t xml:space="preserve"> pendant les </w:t>
+      </w:r>
+      <w:r>
+        <w:rPr>
+          <w:rFonts w:cs="Times New Roman"/>
+          <w:lang w:val="fr-FR"/>
+        </w:rPr>
+        <w:t>pauses</w:t>
+      </w:r>
+      <w:r>
+        <w:rPr>
+          <w:rFonts w:cs="Times New Roman"/>
+          <w:lang w:val="fr-FR"/>
+        </w:rPr>
+        <w:t xml:space="preserve"> et après l'école. Les frais de participation </w:t>
+      </w:r>
+      <w:r>
+        <w:rPr>
+          <w:rFonts w:cs="Times New Roman"/>
+          <w:lang w:val="fr-FR"/>
+        </w:rPr>
+        <w:t>s’élèvent à</w:t>
+      </w:r>
+      <w:r>
+        <w:rPr>
+          <w:rFonts w:cs="Times New Roman"/>
+          <w:lang w:val="fr-FR"/>
+        </w:rPr>
+        <w:t xml:space="preserve"> 300 FCFA en espèces ou 350 FCFA via MTN Mobile Money et nous acceptons un maximum de 64 participants. La date limite de paiement des frais est le vendredi 25 mars 2022. Les frais de participation seront payés à </w:t>
       </w:r>
       <w:proofErr w:type="spellStart"/>
       <w:r>
@@ -1242,7 +1391,23 @@
           <w:rFonts w:cs="Times New Roman"/>
           <w:lang w:val="fr-FR"/>
         </w:rPr>
-        <w:t xml:space="preserve"> en SE3 ou via le 653540703.</w:t>
+        <w:t xml:space="preserve"> en SE3 ou via 653540703 (MTN Momo). Des liens vers notre site Web, les groupes </w:t>
+      </w:r>
+      <w:proofErr w:type="spellStart"/>
+      <w:r>
+        <w:rPr>
+          <w:rFonts w:cs="Times New Roman"/>
+          <w:lang w:val="fr-FR"/>
+        </w:rPr>
+        <w:t>Telegram</w:t>
+      </w:r>
+      <w:proofErr w:type="spellEnd"/>
+      <w:r>
+        <w:rPr>
+          <w:rFonts w:cs="Times New Roman"/>
+          <w:lang w:val="fr-FR"/>
+        </w:rPr>
+        <w:t xml:space="preserve"> et WhatsApp seront envoyés à vos groupes de classe respectifs pour que ceux qui souhaitent participer se joignent et restent à jour.</w:t>
       </w:r>
     </w:p>
     <w:p>

</xml_diff>